<commit_message>
modificato jenkins e docker
</commit_message>
<xml_diff>
--- a/documents/Introduzione al local marketing.docx
+++ b/documents/Introduzione al local marketing.docx
@@ -76,18 +76,45 @@
     </w:p>
     <w:p>
       <w:r>
-        <w:t xml:space="preserve">Si parlerà di come utilizzare google DAS per i </w:t>
-      </w:r>
-      <w:proofErr w:type="spellStart"/>
-      <w:r>
+        <w:t xml:space="preserve">Si parlerà di come </w:t>
+      </w:r>
+      <w:r>
+        <w:rPr>
+          <w:b/>
+        </w:rPr>
+        <w:t xml:space="preserve">utilizzare google </w:t>
+      </w:r>
+      <w:r>
+        <w:rPr>
+          <w:b/>
+        </w:rPr>
+        <w:t>ADS</w:t>
+      </w:r>
+      <w:r>
+        <w:rPr>
+          <w:b/>
+        </w:rPr>
+        <w:t xml:space="preserve"> per i </w:t>
+      </w:r>
+      <w:proofErr w:type="spellStart"/>
+      <w:r>
+        <w:rPr>
+          <w:b/>
+        </w:rPr>
         <w:t>local</w:t>
       </w:r>
       <w:proofErr w:type="spellEnd"/>
       <w:r>
+        <w:rPr>
+          <w:b/>
+        </w:rPr>
         <w:t xml:space="preserve"> e face book per i </w:t>
       </w:r>
       <w:proofErr w:type="spellStart"/>
       <w:r>
+        <w:rPr>
+          <w:b/>
+        </w:rPr>
         <w:t>local</w:t>
       </w:r>
       <w:proofErr w:type="spellEnd"/>
@@ -124,9 +151,15 @@
     </w:p>
     <w:p>
       <w:r>
+        <w:rPr>
+          <w:b/>
+        </w:rPr>
         <w:t>Perché gli utenti c</w:t>
       </w:r>
       <w:r>
+        <w:rPr>
+          <w:b/>
+        </w:rPr>
         <w:t>ercano in locale</w:t>
       </w:r>
       <w:r>
@@ -134,17 +167,41 @@
       </w:r>
     </w:p>
     <w:p>
-      <w:r>
+      <w:pPr>
+        <w:rPr>
+          <w:b/>
+        </w:rPr>
+      </w:pPr>
+      <w:r>
+        <w:rPr>
+          <w:b/>
+        </w:rPr>
         <w:t>pianificare attività 29%</w:t>
       </w:r>
     </w:p>
     <w:p>
-      <w:r>
+      <w:pPr>
+        <w:rPr>
+          <w:b/>
+        </w:rPr>
+      </w:pPr>
+      <w:r>
+        <w:rPr>
+          <w:b/>
+        </w:rPr>
         <w:t>pianificare shopping trip 20%</w:t>
       </w:r>
     </w:p>
     <w:p>
-      <w:r>
+      <w:pPr>
+        <w:rPr>
+          <w:b/>
+        </w:rPr>
+      </w:pPr>
+      <w:r>
+        <w:rPr>
+          <w:b/>
+        </w:rPr>
         <w:t>cercare un prodotto specifico 23%</w:t>
       </w:r>
     </w:p>
@@ -157,189 +214,242 @@
       </w:r>
       <w:proofErr w:type="spellStart"/>
       <w:r>
+        <w:t>baromet</w:t>
+      </w:r>
+      <w:r>
+        <w:t>h</w:t>
+      </w:r>
+      <w:r>
+        <w:t>er</w:t>
+      </w:r>
+      <w:proofErr w:type="spellEnd"/>
+      <w:r>
+        <w:t xml:space="preserve"> (</w:t>
+      </w:r>
+      <w:r>
+        <w:t>https://www.antevenio.com/it/blog/cose-il-consumer-barometer-di-google/</w:t>
+      </w:r>
+      <w:r>
+        <w:t>)</w:t>
+      </w:r>
+      <w:r>
+        <w:t>.</w:t>
+      </w:r>
+    </w:p>
+    <w:p>
+      <w:r>
+        <w:t xml:space="preserve">Google consumer </w:t>
+      </w:r>
+      <w:proofErr w:type="spellStart"/>
+      <w:r>
         <w:t>barometer</w:t>
       </w:r>
       <w:proofErr w:type="spellEnd"/>
-      <w:r>
-        <w:t xml:space="preserve"> (</w:t>
-      </w:r>
-      <w:r>
-        <w:t>https://www.antevenio.com/it/blog/cose-il-consumer-barometer-di-google/</w:t>
-      </w:r>
+    </w:p>
+    <w:p>
+      <w:pPr>
+        <w:rPr>
+          <w:b/>
+        </w:rPr>
+      </w:pPr>
+      <w:r>
+        <w:rPr>
+          <w:b/>
+        </w:rPr>
+        <w:t xml:space="preserve">Paolo </w:t>
+      </w:r>
+      <w:proofErr w:type="spellStart"/>
+      <w:r>
+        <w:rPr>
+          <w:b/>
+        </w:rPr>
+        <w:t>Meola</w:t>
+      </w:r>
+      <w:proofErr w:type="spellEnd"/>
+      <w:r>
+        <w:rPr>
+          <w:b/>
+        </w:rPr>
+        <w:t xml:space="preserve"> - </w:t>
+      </w:r>
+      <w:proofErr w:type="spellStart"/>
+      <w:r>
+        <w:rPr>
+          <w:b/>
+        </w:rPr>
+        <w:t>Vocal</w:t>
+      </w:r>
+      <w:proofErr w:type="spellEnd"/>
+      <w:r>
+        <w:rPr>
+          <w:b/>
+        </w:rPr>
+        <w:t xml:space="preserve"> e </w:t>
+      </w:r>
+      <w:proofErr w:type="spellStart"/>
+      <w:r>
+        <w:rPr>
+          <w:b/>
+        </w:rPr>
+        <w:t>Local</w:t>
+      </w:r>
+      <w:proofErr w:type="spellEnd"/>
+      <w:r>
+        <w:rPr>
+          <w:b/>
+        </w:rPr>
+        <w:t xml:space="preserve"> SEO</w:t>
+      </w:r>
+    </w:p>
+    <w:p>
+      <w:r>
+        <w:t>6 consumatori su 10 hanno fatto una ricerca vocale. Il 46% di queste persone fanno ricerca su un business locale. Di questi il 26% visita il sito. Pare che da qui al 2020 il 50% delle ricerche utilizzerà strumenti voce.</w:t>
+      </w:r>
+    </w:p>
+    <w:p>
+      <w:pPr>
+        <w:rPr>
+          <w:b/>
+        </w:rPr>
+      </w:pPr>
+      <w:r>
+        <w:t xml:space="preserve">Come impatta sul mio business questa cosa delle ricerche vocali? </w:t>
+      </w:r>
+      <w:proofErr w:type="spellStart"/>
+      <w:r>
+        <w:rPr>
+          <w:lang w:val="en-US"/>
+        </w:rPr>
+        <w:t>Guardiamo</w:t>
+      </w:r>
+      <w:proofErr w:type="spellEnd"/>
+      <w:r>
+        <w:rPr>
+          <w:lang w:val="en-US"/>
+        </w:rPr>
+        <w:t xml:space="preserve"> </w:t>
+      </w:r>
+      <w:proofErr w:type="spellStart"/>
+      <w:r>
+        <w:rPr>
+          <w:lang w:val="en-US"/>
+        </w:rPr>
+        <w:t>il</w:t>
+      </w:r>
+      <w:proofErr w:type="spellEnd"/>
+      <w:r>
+        <w:rPr>
+          <w:lang w:val="en-US"/>
+        </w:rPr>
+        <w:t xml:space="preserve"> buyer journey: awareness, consideration (zero moment of truth), </w:t>
+      </w:r>
+      <w:proofErr w:type="spellStart"/>
+      <w:r>
+        <w:rPr>
+          <w:lang w:val="en-US"/>
+        </w:rPr>
+        <w:t>decisione</w:t>
+      </w:r>
+      <w:proofErr w:type="spellEnd"/>
+      <w:r>
+        <w:rPr>
+          <w:lang w:val="en-US"/>
+        </w:rPr>
+        <w:t xml:space="preserve"> first moment of truth. </w:t>
+      </w:r>
+      <w:r>
+        <w:t xml:space="preserve">Dopo l’acquisto sperimenterà il prodotto e poi ne parlerà bene o male. </w:t>
+      </w:r>
+      <w:r>
+        <w:t>Prima di fare un acquisto locale il 54% fa comparazione o cerca consigli.</w:t>
+      </w:r>
+      <w:r>
+        <w:t xml:space="preserve"> E l’80% se sei dopo la terza posizione (questo sempre in ricerca organica </w:t>
+      </w:r>
+      <w:proofErr w:type="spellStart"/>
+      <w:r>
+        <w:t>local</w:t>
+      </w:r>
+      <w:proofErr w:type="spellEnd"/>
       <w:r>
         <w:t>)</w:t>
       </w:r>
       <w:r>
+        <w:t xml:space="preserve">. </w:t>
+      </w:r>
+      <w:r>
+        <w:rPr>
+          <w:b/>
+        </w:rPr>
+        <w:t xml:space="preserve">Il </w:t>
+      </w:r>
+      <w:proofErr w:type="spellStart"/>
+      <w:r>
+        <w:rPr>
+          <w:b/>
+        </w:rPr>
+        <w:t>local</w:t>
+      </w:r>
+      <w:proofErr w:type="spellEnd"/>
+      <w:r>
+        <w:rPr>
+          <w:b/>
+        </w:rPr>
+        <w:t xml:space="preserve"> pack sono i primi 3 risultati mostrati se ci sei dentro ok se non ci sei </w:t>
+      </w:r>
+      <w:proofErr w:type="spellStart"/>
+      <w:r>
+        <w:rPr>
+          <w:b/>
+        </w:rPr>
+        <w:t>sei</w:t>
+      </w:r>
+      <w:proofErr w:type="spellEnd"/>
+      <w:r>
+        <w:rPr>
+          <w:b/>
+        </w:rPr>
+        <w:t xml:space="preserve"> fottuto.</w:t>
+      </w:r>
+    </w:p>
+    <w:p>
+      <w:r>
+        <w:t xml:space="preserve">Il 21% non guarda alternative un 40% ne guarda un </w:t>
+      </w:r>
+      <w:proofErr w:type="spellStart"/>
+      <w:r>
+        <w:t>paio…in</w:t>
+      </w:r>
+      <w:proofErr w:type="spellEnd"/>
+      <w:r>
+        <w:t xml:space="preserve"> sostanza </w:t>
+      </w:r>
+      <w:r>
+        <w:rPr>
+          <w:b/>
+        </w:rPr>
+        <w:t>se non si è i</w:t>
+      </w:r>
+      <w:r>
+        <w:rPr>
+          <w:b/>
+        </w:rPr>
+        <w:t xml:space="preserve">n prima o seconda </w:t>
+      </w:r>
+      <w:r>
+        <w:t>posizione dove vi è il 60% degli acquisti</w:t>
+      </w:r>
+      <w:r>
+        <w:t xml:space="preserve"> </w:t>
+      </w:r>
+      <w:r>
+        <w:rPr>
+          <w:b/>
+        </w:rPr>
+        <w:t>ci si perde il 60% della clientela</w:t>
+      </w:r>
+      <w:r>
         <w:t>.</w:t>
-      </w:r>
-    </w:p>
-    <w:p>
-      <w:r>
-        <w:t xml:space="preserve">Google consumer </w:t>
-      </w:r>
-      <w:proofErr w:type="spellStart"/>
-      <w:r>
-        <w:t>barometer</w:t>
-      </w:r>
-      <w:proofErr w:type="spellEnd"/>
-    </w:p>
-    <w:p>
-      <w:pPr>
-        <w:rPr>
-          <w:b/>
-        </w:rPr>
-      </w:pPr>
-      <w:r>
-        <w:rPr>
-          <w:b/>
-        </w:rPr>
-        <w:t xml:space="preserve">Paolo </w:t>
-      </w:r>
-      <w:proofErr w:type="spellStart"/>
-      <w:r>
-        <w:rPr>
-          <w:b/>
-        </w:rPr>
-        <w:t>Meola</w:t>
-      </w:r>
-      <w:proofErr w:type="spellEnd"/>
-      <w:r>
-        <w:rPr>
-          <w:b/>
-        </w:rPr>
-        <w:t xml:space="preserve"> - </w:t>
-      </w:r>
-      <w:proofErr w:type="spellStart"/>
-      <w:r>
-        <w:rPr>
-          <w:b/>
-        </w:rPr>
-        <w:t>Vocal</w:t>
-      </w:r>
-      <w:proofErr w:type="spellEnd"/>
-      <w:r>
-        <w:rPr>
-          <w:b/>
-        </w:rPr>
-        <w:t xml:space="preserve"> e </w:t>
-      </w:r>
-      <w:proofErr w:type="spellStart"/>
-      <w:r>
-        <w:rPr>
-          <w:b/>
-        </w:rPr>
-        <w:t>Local</w:t>
-      </w:r>
-      <w:proofErr w:type="spellEnd"/>
-      <w:r>
-        <w:rPr>
-          <w:b/>
-        </w:rPr>
-        <w:t xml:space="preserve"> SEO</w:t>
-      </w:r>
-    </w:p>
-    <w:p>
-      <w:r>
-        <w:t>6 consumatori su 10 hanno fatto una ricerca vocale. Il 46% di queste persone fanno ricerca su un business locale. Di questi il 26% visita il sito. Pare che da qui al 2020 il 50% delle ricerche utilizzerà strumenti voce.</w:t>
-      </w:r>
-    </w:p>
-    <w:p>
-      <w:r>
-        <w:t xml:space="preserve">Come impatta sul mio business questa cosa delle ricerche vocali? </w:t>
-      </w:r>
-      <w:proofErr w:type="spellStart"/>
-      <w:r>
-        <w:rPr>
-          <w:lang w:val="en-US"/>
-        </w:rPr>
-        <w:t>Guardiamo</w:t>
-      </w:r>
-      <w:proofErr w:type="spellEnd"/>
-      <w:r>
-        <w:rPr>
-          <w:lang w:val="en-US"/>
-        </w:rPr>
-        <w:t xml:space="preserve"> </w:t>
-      </w:r>
-      <w:proofErr w:type="spellStart"/>
-      <w:r>
-        <w:rPr>
-          <w:lang w:val="en-US"/>
-        </w:rPr>
-        <w:t>il</w:t>
-      </w:r>
-      <w:proofErr w:type="spellEnd"/>
-      <w:r>
-        <w:rPr>
-          <w:lang w:val="en-US"/>
-        </w:rPr>
-        <w:t xml:space="preserve"> buyer journey: awareness, consideration (zero moment of truth), </w:t>
-      </w:r>
-      <w:proofErr w:type="spellStart"/>
-      <w:r>
-        <w:rPr>
-          <w:lang w:val="en-US"/>
-        </w:rPr>
-        <w:t>decisione</w:t>
-      </w:r>
-      <w:proofErr w:type="spellEnd"/>
-      <w:r>
-        <w:rPr>
-          <w:lang w:val="en-US"/>
-        </w:rPr>
-        <w:t xml:space="preserve"> first moment of truth. </w:t>
-      </w:r>
-      <w:r>
-        <w:t xml:space="preserve">Dopo l’acquisto sperimenterà il prodotto e poi ne parlerà bene o male. </w:t>
-      </w:r>
-      <w:r>
-        <w:t>Prima di fare un acquisto locale il 54% fa comparazione o cerca consigli.</w:t>
-      </w:r>
-      <w:r>
-        <w:t xml:space="preserve"> E l’80% se sei dopo la terza posizione (questo sempre in ricerca organica </w:t>
-      </w:r>
-      <w:proofErr w:type="spellStart"/>
-      <w:r>
-        <w:t>local</w:t>
-      </w:r>
-      <w:proofErr w:type="spellEnd"/>
-      <w:r>
-        <w:t>)</w:t>
-      </w:r>
-      <w:r>
-        <w:t xml:space="preserve">. Il </w:t>
-      </w:r>
-      <w:proofErr w:type="spellStart"/>
-      <w:r>
-        <w:t>local</w:t>
-      </w:r>
-      <w:proofErr w:type="spellEnd"/>
-      <w:r>
-        <w:t xml:space="preserve"> pack sono i primi 3 risultati mostrati se ci sei dentro ok se non ci sei </w:t>
-      </w:r>
-      <w:proofErr w:type="spellStart"/>
-      <w:r>
-        <w:t>sei</w:t>
-      </w:r>
-      <w:proofErr w:type="spellEnd"/>
-      <w:r>
-        <w:t xml:space="preserve"> fottuto.</w:t>
-      </w:r>
-    </w:p>
-    <w:p>
-      <w:r>
-        <w:t xml:space="preserve">Il 21% non guarda alternative un 40% ne guarda un </w:t>
-      </w:r>
-      <w:proofErr w:type="spellStart"/>
-      <w:r>
-        <w:t>paio…in</w:t>
-      </w:r>
-      <w:proofErr w:type="spellEnd"/>
-      <w:r>
-        <w:t xml:space="preserve"> sostanza se non si è i</w:t>
-      </w:r>
-      <w:r>
-        <w:t>n prima o seconda posizione dove vi è il 60% degli acquisti ci si perde il 60% della clientela.</w:t>
       </w:r>
     </w:p>
     <w:p>
@@ -539,15 +649,32 @@
       </w:r>
     </w:p>
     <w:p>
-      <w:r>
-        <w:t xml:space="preserve">La scheda di google </w:t>
-      </w:r>
-      <w:proofErr w:type="spellStart"/>
-      <w:r>
+      <w:pPr>
+        <w:rPr>
+          <w:b/>
+        </w:rPr>
+      </w:pPr>
+      <w:r>
+        <w:t xml:space="preserve">La scheda di </w:t>
+      </w:r>
+      <w:r>
+        <w:rPr>
+          <w:b/>
+        </w:rPr>
+        <w:t xml:space="preserve">google </w:t>
+      </w:r>
+      <w:proofErr w:type="spellStart"/>
+      <w:r>
+        <w:rPr>
+          <w:b/>
+        </w:rPr>
         <w:t>my</w:t>
       </w:r>
       <w:proofErr w:type="spellEnd"/>
       <w:r>
+        <w:rPr>
+          <w:b/>
+        </w:rPr>
         <w:t xml:space="preserve"> business</w:t>
       </w:r>
     </w:p>
@@ -613,13 +740,11 @@
       <w:pPr>
         <w:rPr>
           <w:b/>
-          <w:lang w:val="en-US"/>
-        </w:rPr>
-      </w:pPr>
-      <w:r>
-        <w:rPr>
-          <w:b/>
-          <w:lang w:val="en-US"/>
+        </w:rPr>
+      </w:pPr>
+      <w:r>
+        <w:rPr>
+          <w:b/>
         </w:rPr>
         <w:t xml:space="preserve">Paolo </w:t>
       </w:r>
@@ -627,7 +752,6 @@
       <w:r>
         <w:rPr>
           <w:b/>
-          <w:lang w:val="en-US"/>
         </w:rPr>
         <w:t>Meola</w:t>
       </w:r>
@@ -635,41 +759,87 @@
       <w:r>
         <w:rPr>
           <w:b/>
-          <w:lang w:val="en-US"/>
-        </w:rPr>
-        <w:t xml:space="preserve"> - Google My Business</w:t>
-      </w:r>
-    </w:p>
-    <w:p>
-      <w:r>
+        </w:rPr>
+        <w:t xml:space="preserve"> - Google </w:t>
+      </w:r>
+      <w:proofErr w:type="spellStart"/>
+      <w:r>
+        <w:rPr>
+          <w:b/>
+        </w:rPr>
+        <w:t>My</w:t>
+      </w:r>
+      <w:proofErr w:type="spellEnd"/>
+      <w:r>
+        <w:rPr>
+          <w:b/>
+        </w:rPr>
+        <w:t xml:space="preserve"> Business</w:t>
+      </w:r>
+    </w:p>
+    <w:p>
+      <w:r>
+        <w:rPr>
+          <w:b/>
+        </w:rPr>
         <w:t xml:space="preserve">Google </w:t>
       </w:r>
       <w:proofErr w:type="spellStart"/>
       <w:r>
+        <w:rPr>
+          <w:b/>
+        </w:rPr>
         <w:t>ads</w:t>
       </w:r>
       <w:proofErr w:type="spellEnd"/>
       <w:r>
+        <w:rPr>
+          <w:b/>
+        </w:rPr>
         <w:t xml:space="preserve"> </w:t>
       </w:r>
       <w:proofErr w:type="spellStart"/>
       <w:r>
+        <w:rPr>
+          <w:b/>
+        </w:rPr>
         <w:t>keywords</w:t>
       </w:r>
       <w:proofErr w:type="spellEnd"/>
       <w:r>
+        <w:rPr>
+          <w:b/>
+        </w:rPr>
         <w:t xml:space="preserve"> </w:t>
       </w:r>
       <w:proofErr w:type="spellStart"/>
       <w:r>
+        <w:rPr>
+          <w:b/>
+        </w:rPr>
         <w:t>planner</w:t>
       </w:r>
       <w:proofErr w:type="spellEnd"/>
       <w:r>
-        <w:t xml:space="preserve"> mi aiuta a farmi trovare proponendomi delle parole chiave.</w:t>
-      </w:r>
-      <w:r>
-        <w:t xml:space="preserve"> Mettere delle foto aumenta la pertinenza (possiamo nascondere delle keyword nelle foto, anche il nome del file conta. Aumenta il click </w:t>
+        <w:rPr>
+          <w:b/>
+        </w:rPr>
+        <w:t xml:space="preserve"> mi aiuta a farmi trovare proponendomi delle parole chiave</w:t>
+      </w:r>
+      <w:r>
+        <w:t>.</w:t>
+      </w:r>
+      <w:r>
+        <w:t xml:space="preserve"> Mettere delle foto aumenta la pertinenza (</w:t>
+      </w:r>
+      <w:r>
+        <w:rPr>
+          <w:b/>
+        </w:rPr>
+        <w:t>possiamo nascondere delle keyword nelle foto</w:t>
+      </w:r>
+      <w:r>
+        <w:t xml:space="preserve">, anche il nome del file conta. Aumenta il click </w:t>
       </w:r>
       <w:proofErr w:type="spellStart"/>
       <w:r>
@@ -727,16 +897,40 @@
       </w:r>
     </w:p>
     <w:p>
-      <w:r>
-        <w:t>Google offre la possibilità di fare dei siti utilizzando business site</w:t>
-      </w:r>
-      <w:r>
+      <w:pPr>
+        <w:rPr>
+          <w:b/>
+        </w:rPr>
+      </w:pPr>
+      <w:r>
+        <w:rPr>
+          <w:b/>
+        </w:rPr>
+        <w:t xml:space="preserve">Google offre la possibilità di fare dei siti utilizzando </w:t>
+      </w:r>
+      <w:r>
+        <w:rPr>
+          <w:b/>
+          <w:highlight w:val="cyan"/>
+        </w:rPr>
+        <w:t>business site</w:t>
+      </w:r>
+      <w:r>
+        <w:rPr>
+          <w:b/>
+        </w:rPr>
         <w:t>, è potente perché si indicizza bene</w:t>
       </w:r>
       <w:r>
+        <w:rPr>
+          <w:b/>
+        </w:rPr>
         <w:t xml:space="preserve"> (consigliato come alternativa a sito vero)</w:t>
       </w:r>
       <w:r>
+        <w:rPr>
+          <w:b/>
+        </w:rPr>
         <w:t>.</w:t>
       </w:r>
     </w:p>
@@ -1487,7 +1681,7 @@
   <a:extraClrSchemeLst/>
   <a:extLst>
     <a:ext uri="{05A4C25C-085E-4340-85A3-A5531E510DB2}">
-      <thm15:themeFamily xmlns:thm15="http://schemas.microsoft.com/office/thememl/2012/main" xmlns="" name="Office Theme" id="{62F939B6-93AF-4DB8-9C6B-D6C7DFDC589F}" vid="{4A3C46E8-61CC-4603-A589-7422A47A8E4A}"/>
+      <thm15:themeFamily xmlns="" xmlns:thm15="http://schemas.microsoft.com/office/thememl/2012/main" name="Office Theme" id="{62F939B6-93AF-4DB8-9C6B-D6C7DFDC589F}" vid="{4A3C46E8-61CC-4603-A589-7422A47A8E4A}"/>
     </a:ext>
   </a:extLst>
 </a:theme>

</xml_diff>